<commit_message>
Update curriculum extraction logic and app components
</commit_message>
<xml_diff>
--- a/src/assets/templates/_EE.docx
+++ b/src/assets/templates/_EE.docx
@@ -294,21 +294,7 @@
               <w:rPr>
                 <w:lang w:val="es-MX"/>
               </w:rPr>
-              <w:t>{</w:t>
-            </w:r>
-            <w:proofErr w:type="spellStart"/>
-            <w:r>
-              <w:rPr>
-                <w:lang w:val="es-MX"/>
-              </w:rPr>
-              <w:t>area_academica</w:t>
-            </w:r>
-            <w:proofErr w:type="spellEnd"/>
-            <w:r>
-              <w:rPr>
-                <w:lang w:val="es-MX"/>
-              </w:rPr>
-              <w:t>}</w:t>
+              <w:t>{area_academica}</w:t>
             </w:r>
           </w:p>
         </w:tc>
@@ -371,15 +357,7 @@
           </w:tcPr>
           <w:p>
             <w:r>
-              <w:t>{</w:t>
-            </w:r>
-            <w:proofErr w:type="spellStart"/>
-            <w:r>
-              <w:t>programa_educativo</w:t>
-            </w:r>
-            <w:proofErr w:type="spellEnd"/>
-            <w:r>
-              <w:t>}</w:t>
+              <w:t>{programa_educativo}</w:t>
             </w:r>
           </w:p>
         </w:tc>
@@ -478,7 +456,11 @@
           <w:tcPr>
             <w:tcW w:w="4531" w:type="dxa"/>
           </w:tcPr>
-          <w:p/>
+          <w:p>
+            <w:r>
+              <w:t>{entidad}</w:t>
+            </w:r>
+          </w:p>
         </w:tc>
         <w:tc>
           <w:tcPr>
@@ -489,6 +471,9 @@
               <w:pStyle w:val="NormalWeb"/>
               <w:ind w:left="720"/>
             </w:pPr>
+            <w:r>
+              <w:t>{región}</w:t>
+            </w:r>
           </w:p>
         </w:tc>
       </w:tr>
@@ -609,24 +594,7 @@
               </w:rPr>
             </w:pPr>
             <w:r>
-              <w:rPr>
-                <w:color w:val="FF0000"/>
-              </w:rPr>
-              <w:t>{</w:t>
-            </w:r>
-            <w:proofErr w:type="spellStart"/>
-            <w:r>
-              <w:rPr>
-                <w:color w:val="FF0000"/>
-              </w:rPr>
-              <w:t>nombre_ee</w:t>
-            </w:r>
-            <w:proofErr w:type="spellEnd"/>
-            <w:r>
-              <w:rPr>
-                <w:color w:val="FF0000"/>
-              </w:rPr>
-              <w:t>}</w:t>
+              <w:t>{nombre_ee}</w:t>
             </w:r>
           </w:p>
         </w:tc>
@@ -752,15 +720,7 @@
               <w:jc w:val="both"/>
             </w:pPr>
             <w:r>
-              <w:t>{</w:t>
-            </w:r>
-            <w:proofErr w:type="spellStart"/>
-            <w:r>
-              <w:t>area_formacion</w:t>
-            </w:r>
-            <w:proofErr w:type="spellEnd"/>
-            <w:r>
-              <w:t>}</w:t>
+              <w:t>{area_formacion}</w:t>
             </w:r>
           </w:p>
         </w:tc>
@@ -774,15 +734,7 @@
               <w:jc w:val="both"/>
             </w:pPr>
             <w:r>
-              <w:t>{</w:t>
-            </w:r>
-            <w:proofErr w:type="spellStart"/>
-            <w:r>
-              <w:t>caracter</w:t>
-            </w:r>
-            <w:proofErr w:type="spellEnd"/>
-            <w:r>
-              <w:t>}</w:t>
+              <w:t>{caracter}</w:t>
             </w:r>
           </w:p>
         </w:tc>
@@ -1147,15 +1099,7 @@
               <w:jc w:val="center"/>
             </w:pPr>
             <w:r>
-              <w:t>{</w:t>
-            </w:r>
-            <w:proofErr w:type="spellStart"/>
-            <w:r>
-              <w:t>ht</w:t>
-            </w:r>
-            <w:proofErr w:type="spellEnd"/>
-            <w:r>
-              <w:t>}</w:t>
+              <w:t>{ht}</w:t>
             </w:r>
           </w:p>
         </w:tc>
@@ -1185,15 +1129,7 @@
               <w:jc w:val="center"/>
             </w:pPr>
             <w:r>
-              <w:t>{</w:t>
-            </w:r>
-            <w:proofErr w:type="spellStart"/>
-            <w:r>
-              <w:t>ho</w:t>
-            </w:r>
-            <w:proofErr w:type="spellEnd"/>
-            <w:r>
-              <w:t>}</w:t>
+              <w:t>{ho}</w:t>
             </w:r>
           </w:p>
         </w:tc>
@@ -1208,15 +1144,7 @@
               <w:jc w:val="center"/>
             </w:pPr>
             <w:r>
-              <w:t>{</w:t>
-            </w:r>
-            <w:proofErr w:type="spellStart"/>
-            <w:r>
-              <w:t>total_horas</w:t>
-            </w:r>
-            <w:proofErr w:type="spellEnd"/>
-            <w:r>
-              <w:t>}</w:t>
+              <w:t>{total_horas}</w:t>
             </w:r>
           </w:p>
         </w:tc>
@@ -1500,14 +1428,12 @@
               </w:rPr>
               <w:t xml:space="preserve"> </w:t>
             </w:r>
-            <w:proofErr w:type="spellStart"/>
             <w:r>
               <w:rPr>
                 <w:b/>
               </w:rPr>
               <w:t>ModalidadAprendizaje</w:t>
             </w:r>
-            <w:proofErr w:type="spellEnd"/>
             <w:r>
               <w:rPr>
                 <w:b/>
@@ -1552,16 +1478,11 @@
             <w:r>
               <w:t>{</w:t>
             </w:r>
-            <w:proofErr w:type="spellStart"/>
             <w:r>
               <w:t>RelacionDisciplina</w:t>
             </w:r>
             <w:r>
-              <w:t>r</w:t>
-            </w:r>
-            <w:proofErr w:type="spellEnd"/>
-            <w:r>
-              <w:t>}</w:t>
+              <w:t>r}</w:t>
             </w:r>
           </w:p>
         </w:tc>
@@ -1577,11 +1498,9 @@
             <w:r>
               <w:t>{</w:t>
             </w:r>
-            <w:proofErr w:type="spellStart"/>
             <w:r>
               <w:t>OportunidadEvaluacion</w:t>
             </w:r>
-            <w:proofErr w:type="spellEnd"/>
             <w:r>
               <w:t>}</w:t>
             </w:r>
@@ -1943,21 +1862,7 @@
               <w:rPr>
                 <w:lang w:val="es-MX"/>
               </w:rPr>
-              <w:t>{</w:t>
-            </w:r>
-            <w:proofErr w:type="spellStart"/>
-            <w:r>
-              <w:rPr>
-                <w:lang w:val="es-MX"/>
-              </w:rPr>
-              <w:t>justificacion</w:t>
-            </w:r>
-            <w:proofErr w:type="spellEnd"/>
-            <w:r>
-              <w:rPr>
-                <w:lang w:val="es-MX"/>
-              </w:rPr>
-              <w:t>}</w:t>
+              <w:t>{justificacion}</w:t>
             </w:r>
           </w:p>
         </w:tc>
@@ -2041,21 +1946,7 @@
               <w:rPr>
                 <w:lang w:val="es-MX"/>
               </w:rPr>
-              <w:t>{</w:t>
-            </w:r>
-            <w:proofErr w:type="spellStart"/>
-            <w:r>
-              <w:rPr>
-                <w:lang w:val="es-MX"/>
-              </w:rPr>
-              <w:t>unidad_competencia</w:t>
-            </w:r>
-            <w:proofErr w:type="spellEnd"/>
-            <w:r>
-              <w:rPr>
-                <w:lang w:val="es-MX"/>
-              </w:rPr>
-              <w:t>}</w:t>
+              <w:t>{unidad_competencia}</w:t>
             </w:r>
           </w:p>
         </w:tc>
@@ -2207,21 +2098,7 @@
               <w:rPr>
                 <w:lang w:val="es-MX"/>
               </w:rPr>
-              <w:t>{</w:t>
-            </w:r>
-            <w:proofErr w:type="spellStart"/>
-            <w:r>
-              <w:rPr>
-                <w:lang w:val="es-MX"/>
-              </w:rPr>
-              <w:t>saberes_heuristicos</w:t>
-            </w:r>
-            <w:proofErr w:type="spellEnd"/>
-            <w:r>
-              <w:rPr>
-                <w:lang w:val="es-MX"/>
-              </w:rPr>
-              <w:t>}</w:t>
+              <w:t>{saberes_heuristicos}</w:t>
             </w:r>
           </w:p>
         </w:tc>
@@ -2242,21 +2119,7 @@
               <w:rPr>
                 <w:lang w:val="es-MX"/>
               </w:rPr>
-              <w:t>{</w:t>
-            </w:r>
-            <w:proofErr w:type="spellStart"/>
-            <w:r>
-              <w:rPr>
-                <w:lang w:val="es-MX"/>
-              </w:rPr>
-              <w:t>saberes_teoricos</w:t>
-            </w:r>
-            <w:proofErr w:type="spellEnd"/>
-            <w:r>
-              <w:rPr>
-                <w:lang w:val="es-MX"/>
-              </w:rPr>
-              <w:t>}</w:t>
+              <w:t>{saberes_teoricos}</w:t>
             </w:r>
           </w:p>
         </w:tc>
@@ -2278,21 +2141,7 @@
               <w:rPr>
                 <w:lang w:val="es-MX"/>
               </w:rPr>
-              <w:t>{</w:t>
-            </w:r>
-            <w:proofErr w:type="spellStart"/>
-            <w:r>
-              <w:rPr>
-                <w:lang w:val="es-MX"/>
-              </w:rPr>
-              <w:t>saberes_axiologicos</w:t>
-            </w:r>
-            <w:proofErr w:type="spellEnd"/>
-            <w:r>
-              <w:rPr>
-                <w:lang w:val="es-MX"/>
-              </w:rPr>
-              <w:t>}</w:t>
+              <w:t>{saberes_axiologicos}</w:t>
             </w:r>
           </w:p>
         </w:tc>
@@ -2696,14 +2545,12 @@
             <w:r>
               <w:t>{</w:t>
             </w:r>
-            <w:proofErr w:type="spellStart"/>
             <w:r>
               <w:rPr>
                 <w:lang w:val="es-MX"/>
               </w:rPr>
               <w:t>apoyosEducativos</w:t>
             </w:r>
-            <w:proofErr w:type="spellEnd"/>
             <w:r>
               <w:rPr>
                 <w:lang w:val="es-MX"/>
@@ -3577,14 +3424,12 @@
             <w:r>
               <w:t>{</w:t>
             </w:r>
-            <w:proofErr w:type="spellStart"/>
             <w:r>
               <w:rPr>
                 <w:lang w:val="es-MX"/>
               </w:rPr>
               <w:t>perfilDocente</w:t>
             </w:r>
-            <w:proofErr w:type="spellEnd"/>
             <w:r>
               <w:rPr>
                 <w:lang w:val="es-MX"/>
@@ -3662,14 +3507,12 @@
             <w:r>
               <w:t>{</w:t>
             </w:r>
-            <w:proofErr w:type="spellStart"/>
             <w:r>
               <w:rPr>
                 <w:lang w:val="es-MX"/>
               </w:rPr>
               <w:t>fuentesInformacion</w:t>
             </w:r>
-            <w:proofErr w:type="spellEnd"/>
             <w:r>
               <w:rPr>
                 <w:lang w:val="es-MX"/>
@@ -3956,19 +3799,11 @@
               </w:rPr>
               <w:t>{</w:t>
             </w:r>
-            <w:proofErr w:type="spellStart"/>
             <w:r>
               <w:rPr>
                 <w:color w:val="000000"/>
               </w:rPr>
-              <w:t>academicosElaboraron</w:t>
-            </w:r>
-            <w:proofErr w:type="spellEnd"/>
-            <w:r>
-              <w:rPr>
-                <w:color w:val="000000"/>
-              </w:rPr>
-              <w:t>}</w:t>
+              <w:t>academicosElaboraron}</w:t>
             </w:r>
           </w:p>
           <w:p>
@@ -10134,6 +9969,7 @@
   <w:style w:type="character" w:default="1" w:styleId="Fuentedeprrafopredeter">
     <w:name w:val="Default Paragraph Font"/>
     <w:uiPriority w:val="1"/>
+    <w:semiHidden/>
     <w:unhideWhenUsed/>
   </w:style>
   <w:style w:type="table" w:default="1" w:styleId="Tablanormal">
@@ -10712,10 +10548,26 @@
 </file>
 
 <file path=customXml/item1.xml><?xml version="1.0" encoding="utf-8"?>
-<b:Sources xmlns:b="http://schemas.openxmlformats.org/officeDocument/2006/bibliography" xmlns="http://schemas.openxmlformats.org/officeDocument/2006/bibliography" SelectedStyle="/CHICAGO.XSL" StyleName="Chicago" Version="16"/>
+<p:properties xmlns:p="http://schemas.microsoft.com/office/2006/metadata/properties" xmlns:xsi="http://www.w3.org/2001/XMLSchema-instance" xmlns:pc="http://schemas.microsoft.com/office/infopath/2007/PartnerControls">
+  <documentManagement>
+    <lcf76f155ced4ddcb4097134ff3c332f xmlns="6a976e1d-964f-4398-bda2-8ace99177d3d">
+      <Terms xmlns="http://schemas.microsoft.com/office/infopath/2007/PartnerControls"/>
+    </lcf76f155ced4ddcb4097134ff3c332f>
+    <TaxCatchAll xmlns="d7ff8d28-c6d2-4799-ac33-3b1cde3e4186" xsi:nil="true"/>
+  </documentManagement>
+</p:properties>
 </file>
 
 <file path=customXml/item2.xml><?xml version="1.0" encoding="utf-8"?>
+<?mso-contentType ?>
+<FormTemplates xmlns="http://schemas.microsoft.com/sharepoint/v3/contenttype/forms">
+  <Display>DocumentLibraryForm</Display>
+  <Edit>DocumentLibraryForm</Edit>
+  <New>DocumentLibraryForm</New>
+</FormTemplates>
+</file>
+
+<file path=customXml/item3.xml><?xml version="1.0" encoding="utf-8"?>
 <ct:contentTypeSchema xmlns:ct="http://schemas.microsoft.com/office/2006/metadata/contentType" xmlns:ma="http://schemas.microsoft.com/office/2006/metadata/properties/metaAttributes" ct:_="" ma:_="" ma:contentTypeName="Documento" ma:contentTypeID="0x01010089583223F7154141B7827E7DACA5DA89" ma:contentTypeVersion="11" ma:contentTypeDescription="Crear nuevo documento." ma:contentTypeScope="" ma:versionID="11f9dd3dcc4954cf01e040ca8a2ef5f9">
   <xsd:schema xmlns:xsd="http://www.w3.org/2001/XMLSchema" xmlns:xs="http://www.w3.org/2001/XMLSchema" xmlns:p="http://schemas.microsoft.com/office/2006/metadata/properties" xmlns:ns2="6a976e1d-964f-4398-bda2-8ace99177d3d" xmlns:ns3="d7ff8d28-c6d2-4799-ac33-3b1cde3e4186" targetNamespace="http://schemas.microsoft.com/office/2006/metadata/properties" ma:root="true" ma:fieldsID="ff7699a4c5fd308ba5aa7672ed5ddf59" ns2:_="" ns3:_="">
     <xsd:import namespace="6a976e1d-964f-4398-bda2-8ace99177d3d"/>
@@ -10910,35 +10762,30 @@
 </ct:contentTypeSchema>
 </file>
 
-<file path=customXml/item3.xml><?xml version="1.0" encoding="utf-8"?>
-<?mso-contentType ?>
-<FormTemplates xmlns="http://schemas.microsoft.com/sharepoint/v3/contenttype/forms">
-  <Display>DocumentLibraryForm</Display>
-  <Edit>DocumentLibraryForm</Edit>
-  <New>DocumentLibraryForm</New>
-</FormTemplates>
-</file>
-
 <file path=customXml/item4.xml><?xml version="1.0" encoding="utf-8"?>
-<p:properties xmlns:p="http://schemas.microsoft.com/office/2006/metadata/properties" xmlns:xsi="http://www.w3.org/2001/XMLSchema-instance" xmlns:pc="http://schemas.microsoft.com/office/infopath/2007/PartnerControls">
-  <documentManagement>
-    <lcf76f155ced4ddcb4097134ff3c332f xmlns="6a976e1d-964f-4398-bda2-8ace99177d3d">
-      <Terms xmlns="http://schemas.microsoft.com/office/infopath/2007/PartnerControls"/>
-    </lcf76f155ced4ddcb4097134ff3c332f>
-    <TaxCatchAll xmlns="d7ff8d28-c6d2-4799-ac33-3b1cde3e4186" xsi:nil="true"/>
-  </documentManagement>
-</p:properties>
+<b:Sources xmlns:b="http://schemas.openxmlformats.org/officeDocument/2006/bibliography" xmlns="http://schemas.openxmlformats.org/officeDocument/2006/bibliography" SelectedStyle="/CHICAGO.XSL" StyleName="Chicago" Version="16"/>
 </file>
 
 <file path=customXml/itemProps1.xml><?xml version="1.0" encoding="utf-8"?>
-<ds:datastoreItem xmlns:ds="http://schemas.openxmlformats.org/officeDocument/2006/customXml" ds:itemID="{278296A2-FDA2-42C8-8F01-4578530C7042}">
+<ds:datastoreItem xmlns:ds="http://schemas.openxmlformats.org/officeDocument/2006/customXml" ds:itemID="{730B19B8-42FD-4E4D-9C54-8A9C10858864}">
   <ds:schemaRefs>
-    <ds:schemaRef ds:uri="http://schemas.openxmlformats.org/officeDocument/2006/bibliography"/>
+    <ds:schemaRef ds:uri="http://schemas.microsoft.com/office/2006/metadata/properties"/>
+    <ds:schemaRef ds:uri="http://schemas.microsoft.com/office/infopath/2007/PartnerControls"/>
+    <ds:schemaRef ds:uri="6a976e1d-964f-4398-bda2-8ace99177d3d"/>
+    <ds:schemaRef ds:uri="d7ff8d28-c6d2-4799-ac33-3b1cde3e4186"/>
   </ds:schemaRefs>
 </ds:datastoreItem>
 </file>
 
 <file path=customXml/itemProps2.xml><?xml version="1.0" encoding="utf-8"?>
+<ds:datastoreItem xmlns:ds="http://schemas.openxmlformats.org/officeDocument/2006/customXml" ds:itemID="{A44EB89A-CA72-4DF9-BCCE-F6E4BC6E3479}">
+  <ds:schemaRefs>
+    <ds:schemaRef ds:uri="http://schemas.microsoft.com/sharepoint/v3/contenttype/forms"/>
+  </ds:schemaRefs>
+</ds:datastoreItem>
+</file>
+
+<file path=customXml/itemProps3.xml><?xml version="1.0" encoding="utf-8"?>
 <ds:datastoreItem xmlns:ds="http://schemas.openxmlformats.org/officeDocument/2006/customXml" ds:itemID="{722705F3-1F4E-49D3-BBB6-C94655E5FAEA}">
   <ds:schemaRefs>
     <ds:schemaRef ds:uri="http://schemas.microsoft.com/office/2006/metadata/contentType"/>
@@ -10957,21 +10804,10 @@
 </ds:datastoreItem>
 </file>
 
-<file path=customXml/itemProps3.xml><?xml version="1.0" encoding="utf-8"?>
-<ds:datastoreItem xmlns:ds="http://schemas.openxmlformats.org/officeDocument/2006/customXml" ds:itemID="{A44EB89A-CA72-4DF9-BCCE-F6E4BC6E3479}">
+<file path=customXml/itemProps4.xml><?xml version="1.0" encoding="utf-8"?>
+<ds:datastoreItem xmlns:ds="http://schemas.openxmlformats.org/officeDocument/2006/customXml" ds:itemID="{278296A2-FDA2-42C8-8F01-4578530C7042}">
   <ds:schemaRefs>
-    <ds:schemaRef ds:uri="http://schemas.microsoft.com/sharepoint/v3/contenttype/forms"/>
-  </ds:schemaRefs>
-</ds:datastoreItem>
-</file>
-
-<file path=customXml/itemProps4.xml><?xml version="1.0" encoding="utf-8"?>
-<ds:datastoreItem xmlns:ds="http://schemas.openxmlformats.org/officeDocument/2006/customXml" ds:itemID="{730B19B8-42FD-4E4D-9C54-8A9C10858864}">
-  <ds:schemaRefs>
-    <ds:schemaRef ds:uri="http://schemas.microsoft.com/office/2006/metadata/properties"/>
-    <ds:schemaRef ds:uri="http://schemas.microsoft.com/office/infopath/2007/PartnerControls"/>
-    <ds:schemaRef ds:uri="6a976e1d-964f-4398-bda2-8ace99177d3d"/>
-    <ds:schemaRef ds:uri="d7ff8d28-c6d2-4799-ac33-3b1cde3e4186"/>
+    <ds:schemaRef ds:uri="http://schemas.openxmlformats.org/officeDocument/2006/bibliography"/>
   </ds:schemaRefs>
 </ds:datastoreItem>
 </file>
</xml_diff>

<commit_message>
Update credit calculation and zip download
</commit_message>
<xml_diff>
--- a/src/assets/templates/_EE.docx
+++ b/src/assets/templates/_EE.docx
@@ -472,7 +472,13 @@
               <w:ind w:left="720"/>
             </w:pPr>
             <w:r>
-              <w:t>{región}</w:t>
+              <w:t>{</w:t>
+            </w:r>
+            <w:r>
+              <w:t>R</w:t>
+            </w:r>
+            <w:r>
+              <w:t>egión}</w:t>
             </w:r>
           </w:p>
         </w:tc>
@@ -1479,7 +1485,19 @@
               <w:t>{</w:t>
             </w:r>
             <w:r>
-              <w:t>RelacionDisciplina</w:t>
+              <w:t>Relaci</w:t>
+            </w:r>
+            <w:r>
+              <w:t>ó</w:t>
+            </w:r>
+            <w:r>
+              <w:t>n</w:t>
+            </w:r>
+            <w:r>
+              <w:t xml:space="preserve"> d</w:t>
+            </w:r>
+            <w:r>
+              <w:t>isciplina</w:t>
             </w:r>
             <w:r>
               <w:t>r}</w:t>
@@ -10548,26 +10566,6 @@
 </file>
 
 <file path=customXml/item1.xml><?xml version="1.0" encoding="utf-8"?>
-<p:properties xmlns:p="http://schemas.microsoft.com/office/2006/metadata/properties" xmlns:xsi="http://www.w3.org/2001/XMLSchema-instance" xmlns:pc="http://schemas.microsoft.com/office/infopath/2007/PartnerControls">
-  <documentManagement>
-    <lcf76f155ced4ddcb4097134ff3c332f xmlns="6a976e1d-964f-4398-bda2-8ace99177d3d">
-      <Terms xmlns="http://schemas.microsoft.com/office/infopath/2007/PartnerControls"/>
-    </lcf76f155ced4ddcb4097134ff3c332f>
-    <TaxCatchAll xmlns="d7ff8d28-c6d2-4799-ac33-3b1cde3e4186" xsi:nil="true"/>
-  </documentManagement>
-</p:properties>
-</file>
-
-<file path=customXml/item2.xml><?xml version="1.0" encoding="utf-8"?>
-<?mso-contentType ?>
-<FormTemplates xmlns="http://schemas.microsoft.com/sharepoint/v3/contenttype/forms">
-  <Display>DocumentLibraryForm</Display>
-  <Edit>DocumentLibraryForm</Edit>
-  <New>DocumentLibraryForm</New>
-</FormTemplates>
-</file>
-
-<file path=customXml/item3.xml><?xml version="1.0" encoding="utf-8"?>
 <ct:contentTypeSchema xmlns:ct="http://schemas.microsoft.com/office/2006/metadata/contentType" xmlns:ma="http://schemas.microsoft.com/office/2006/metadata/properties/metaAttributes" ct:_="" ma:_="" ma:contentTypeName="Documento" ma:contentTypeID="0x01010089583223F7154141B7827E7DACA5DA89" ma:contentTypeVersion="11" ma:contentTypeDescription="Crear nuevo documento." ma:contentTypeScope="" ma:versionID="11f9dd3dcc4954cf01e040ca8a2ef5f9">
   <xsd:schema xmlns:xsd="http://www.w3.org/2001/XMLSchema" xmlns:xs="http://www.w3.org/2001/XMLSchema" xmlns:p="http://schemas.microsoft.com/office/2006/metadata/properties" xmlns:ns2="6a976e1d-964f-4398-bda2-8ace99177d3d" xmlns:ns3="d7ff8d28-c6d2-4799-ac33-3b1cde3e4186" targetNamespace="http://schemas.microsoft.com/office/2006/metadata/properties" ma:root="true" ma:fieldsID="ff7699a4c5fd308ba5aa7672ed5ddf59" ns2:_="" ns3:_="">
     <xsd:import namespace="6a976e1d-964f-4398-bda2-8ace99177d3d"/>
@@ -10762,30 +10760,31 @@
 </ct:contentTypeSchema>
 </file>
 
+<file path=customXml/item2.xml><?xml version="1.0" encoding="utf-8"?>
+<?mso-contentType ?>
+<FormTemplates xmlns="http://schemas.microsoft.com/sharepoint/v3/contenttype/forms">
+  <Display>DocumentLibraryForm</Display>
+  <Edit>DocumentLibraryForm</Edit>
+  <New>DocumentLibraryForm</New>
+</FormTemplates>
+</file>
+
+<file path=customXml/item3.xml><?xml version="1.0" encoding="utf-8"?>
+<p:properties xmlns:p="http://schemas.microsoft.com/office/2006/metadata/properties" xmlns:xsi="http://www.w3.org/2001/XMLSchema-instance" xmlns:pc="http://schemas.microsoft.com/office/infopath/2007/PartnerControls">
+  <documentManagement>
+    <lcf76f155ced4ddcb4097134ff3c332f xmlns="6a976e1d-964f-4398-bda2-8ace99177d3d">
+      <Terms xmlns="http://schemas.microsoft.com/office/infopath/2007/PartnerControls"/>
+    </lcf76f155ced4ddcb4097134ff3c332f>
+    <TaxCatchAll xmlns="d7ff8d28-c6d2-4799-ac33-3b1cde3e4186" xsi:nil="true"/>
+  </documentManagement>
+</p:properties>
+</file>
+
 <file path=customXml/item4.xml><?xml version="1.0" encoding="utf-8"?>
 <b:Sources xmlns:b="http://schemas.openxmlformats.org/officeDocument/2006/bibliography" xmlns="http://schemas.openxmlformats.org/officeDocument/2006/bibliography" SelectedStyle="/CHICAGO.XSL" StyleName="Chicago" Version="16"/>
 </file>
 
 <file path=customXml/itemProps1.xml><?xml version="1.0" encoding="utf-8"?>
-<ds:datastoreItem xmlns:ds="http://schemas.openxmlformats.org/officeDocument/2006/customXml" ds:itemID="{730B19B8-42FD-4E4D-9C54-8A9C10858864}">
-  <ds:schemaRefs>
-    <ds:schemaRef ds:uri="http://schemas.microsoft.com/office/2006/metadata/properties"/>
-    <ds:schemaRef ds:uri="http://schemas.microsoft.com/office/infopath/2007/PartnerControls"/>
-    <ds:schemaRef ds:uri="6a976e1d-964f-4398-bda2-8ace99177d3d"/>
-    <ds:schemaRef ds:uri="d7ff8d28-c6d2-4799-ac33-3b1cde3e4186"/>
-  </ds:schemaRefs>
-</ds:datastoreItem>
-</file>
-
-<file path=customXml/itemProps2.xml><?xml version="1.0" encoding="utf-8"?>
-<ds:datastoreItem xmlns:ds="http://schemas.openxmlformats.org/officeDocument/2006/customXml" ds:itemID="{A44EB89A-CA72-4DF9-BCCE-F6E4BC6E3479}">
-  <ds:schemaRefs>
-    <ds:schemaRef ds:uri="http://schemas.microsoft.com/sharepoint/v3/contenttype/forms"/>
-  </ds:schemaRefs>
-</ds:datastoreItem>
-</file>
-
-<file path=customXml/itemProps3.xml><?xml version="1.0" encoding="utf-8"?>
 <ds:datastoreItem xmlns:ds="http://schemas.openxmlformats.org/officeDocument/2006/customXml" ds:itemID="{722705F3-1F4E-49D3-BBB6-C94655E5FAEA}">
   <ds:schemaRefs>
     <ds:schemaRef ds:uri="http://schemas.microsoft.com/office/2006/metadata/contentType"/>
@@ -10804,6 +10803,25 @@
 </ds:datastoreItem>
 </file>
 
+<file path=customXml/itemProps2.xml><?xml version="1.0" encoding="utf-8"?>
+<ds:datastoreItem xmlns:ds="http://schemas.openxmlformats.org/officeDocument/2006/customXml" ds:itemID="{A44EB89A-CA72-4DF9-BCCE-F6E4BC6E3479}">
+  <ds:schemaRefs>
+    <ds:schemaRef ds:uri="http://schemas.microsoft.com/sharepoint/v3/contenttype/forms"/>
+  </ds:schemaRefs>
+</ds:datastoreItem>
+</file>
+
+<file path=customXml/itemProps3.xml><?xml version="1.0" encoding="utf-8"?>
+<ds:datastoreItem xmlns:ds="http://schemas.openxmlformats.org/officeDocument/2006/customXml" ds:itemID="{730B19B8-42FD-4E4D-9C54-8A9C10858864}">
+  <ds:schemaRefs>
+    <ds:schemaRef ds:uri="http://schemas.microsoft.com/office/2006/metadata/properties"/>
+    <ds:schemaRef ds:uri="http://schemas.microsoft.com/office/infopath/2007/PartnerControls"/>
+    <ds:schemaRef ds:uri="6a976e1d-964f-4398-bda2-8ace99177d3d"/>
+    <ds:schemaRef ds:uri="d7ff8d28-c6d2-4799-ac33-3b1cde3e4186"/>
+  </ds:schemaRefs>
+</ds:datastoreItem>
+</file>
+
 <file path=customXml/itemProps4.xml><?xml version="1.0" encoding="utf-8"?>
 <ds:datastoreItem xmlns:ds="http://schemas.openxmlformats.org/officeDocument/2006/customXml" ds:itemID="{278296A2-FDA2-42C8-8F01-4578530C7042}">
   <ds:schemaRefs>

</xml_diff>

<commit_message>
feat: extend Word template references and fix undefined fields mapping
</commit_message>
<xml_diff>
--- a/src/assets/templates/_EE.docx
+++ b/src/assets/templates/_EE.docx
@@ -294,7 +294,21 @@
               <w:rPr>
                 <w:lang w:val="es-MX"/>
               </w:rPr>
-              <w:t>{area_academica}</w:t>
+              <w:t>{</w:t>
+            </w:r>
+            <w:proofErr w:type="spellStart"/>
+            <w:r>
+              <w:rPr>
+                <w:lang w:val="es-MX"/>
+              </w:rPr>
+              <w:t>area_academica</w:t>
+            </w:r>
+            <w:proofErr w:type="spellEnd"/>
+            <w:r>
+              <w:rPr>
+                <w:lang w:val="es-MX"/>
+              </w:rPr>
+              <w:t>}</w:t>
             </w:r>
           </w:p>
         </w:tc>
@@ -357,7 +371,15 @@
           </w:tcPr>
           <w:p>
             <w:r>
-              <w:t>{programa_educativo}</w:t>
+              <w:t>{</w:t>
+            </w:r>
+            <w:proofErr w:type="spellStart"/>
+            <w:r>
+              <w:t>programa_educativo</w:t>
+            </w:r>
+            <w:proofErr w:type="spellEnd"/>
+            <w:r>
+              <w:t>}</w:t>
             </w:r>
           </w:p>
         </w:tc>
@@ -458,7 +480,13 @@
           </w:tcPr>
           <w:p>
             <w:r>
-              <w:t>{entidad}</w:t>
+              <w:t>{entidad</w:t>
+            </w:r>
+            <w:r>
+              <w:t>es</w:t>
+            </w:r>
+            <w:r>
+              <w:t>}</w:t>
             </w:r>
           </w:p>
         </w:tc>
@@ -474,11 +502,13 @@
             <w:r>
               <w:t>{</w:t>
             </w:r>
-            <w:r>
-              <w:t>R</w:t>
-            </w:r>
-            <w:r>
-              <w:t>egión}</w:t>
+            <w:proofErr w:type="spellStart"/>
+            <w:r>
+              <w:t>region</w:t>
+            </w:r>
+            <w:proofErr w:type="spellEnd"/>
+            <w:r>
+              <w:t>}</w:t>
             </w:r>
           </w:p>
         </w:tc>
@@ -600,7 +630,15 @@
               </w:rPr>
             </w:pPr>
             <w:r>
-              <w:t>{nombre_ee}</w:t>
+              <w:t>{</w:t>
+            </w:r>
+            <w:proofErr w:type="spellStart"/>
+            <w:r>
+              <w:t>nombre_ee</w:t>
+            </w:r>
+            <w:proofErr w:type="spellEnd"/>
+            <w:r>
+              <w:t>}</w:t>
             </w:r>
           </w:p>
         </w:tc>
@@ -726,7 +764,15 @@
               <w:jc w:val="both"/>
             </w:pPr>
             <w:r>
-              <w:t>{area_formacion}</w:t>
+              <w:t>{</w:t>
+            </w:r>
+            <w:proofErr w:type="spellStart"/>
+            <w:r>
+              <w:t>area_formacion</w:t>
+            </w:r>
+            <w:proofErr w:type="spellEnd"/>
+            <w:r>
+              <w:t>}</w:t>
             </w:r>
           </w:p>
         </w:tc>
@@ -740,7 +786,15 @@
               <w:jc w:val="both"/>
             </w:pPr>
             <w:r>
-              <w:t>{caracter}</w:t>
+              <w:t>{</w:t>
+            </w:r>
+            <w:proofErr w:type="spellStart"/>
+            <w:r>
+              <w:t>caracter</w:t>
+            </w:r>
+            <w:proofErr w:type="spellEnd"/>
+            <w:r>
+              <w:t>}</w:t>
             </w:r>
           </w:p>
         </w:tc>
@@ -818,6 +872,17 @@
               <w:spacing w:before="0" w:beforeAutospacing="0" w:after="0" w:afterAutospacing="0"/>
               <w:jc w:val="both"/>
             </w:pPr>
+            <w:r>
+              <w:t>{</w:t>
+            </w:r>
+            <w:proofErr w:type="spellStart"/>
+            <w:r>
+              <w:t>acd</w:t>
+            </w:r>
+            <w:proofErr w:type="spellEnd"/>
+            <w:r>
+              <w:t>}</w:t>
+            </w:r>
           </w:p>
         </w:tc>
       </w:tr>
@@ -1012,13 +1077,23 @@
                 <w:color w:val="000000"/>
               </w:rPr>
             </w:pPr>
+            <w:proofErr w:type="gramStart"/>
             <w:r>
               <w:rPr>
                 <w:b/>
                 <w:bCs/>
                 <w:color w:val="000000"/>
               </w:rPr>
-              <w:t>Total de H</w:t>
+              <w:t>Total</w:t>
+            </w:r>
+            <w:proofErr w:type="gramEnd"/>
+            <w:r>
+              <w:rPr>
+                <w:b/>
+                <w:bCs/>
+                <w:color w:val="000000"/>
+              </w:rPr>
+              <w:t xml:space="preserve"> de H</w:t>
             </w:r>
             <w:r>
               <w:rPr>
@@ -1105,7 +1180,15 @@
               <w:jc w:val="center"/>
             </w:pPr>
             <w:r>
-              <w:t>{ht}</w:t>
+              <w:t>{</w:t>
+            </w:r>
+            <w:proofErr w:type="spellStart"/>
+            <w:r>
+              <w:t>ht</w:t>
+            </w:r>
+            <w:proofErr w:type="spellEnd"/>
+            <w:r>
+              <w:t>}</w:t>
             </w:r>
           </w:p>
         </w:tc>
@@ -1135,7 +1218,15 @@
               <w:jc w:val="center"/>
             </w:pPr>
             <w:r>
-              <w:t>{ho}</w:t>
+              <w:t>{</w:t>
+            </w:r>
+            <w:proofErr w:type="spellStart"/>
+            <w:r>
+              <w:t>ho</w:t>
+            </w:r>
+            <w:proofErr w:type="spellEnd"/>
+            <w:r>
+              <w:t>}</w:t>
             </w:r>
           </w:p>
         </w:tc>
@@ -1150,7 +1241,15 @@
               <w:jc w:val="center"/>
             </w:pPr>
             <w:r>
-              <w:t>{total_horas}</w:t>
+              <w:t>{</w:t>
+            </w:r>
+            <w:proofErr w:type="spellStart"/>
+            <w:r>
+              <w:t>total_horas</w:t>
+            </w:r>
+            <w:proofErr w:type="spellEnd"/>
+            <w:r>
+              <w:t>}</w:t>
             </w:r>
           </w:p>
         </w:tc>
@@ -1398,6 +1497,12 @@
               </w:rPr>
               <w:t xml:space="preserve">M: </w:t>
             </w:r>
+            <w:r>
+              <w:rPr>
+                <w:b/>
+              </w:rPr>
+              <w:t>{modalidad}</w:t>
+            </w:r>
           </w:p>
         </w:tc>
         <w:tc>
@@ -1413,6 +1518,7 @@
                 <w:b/>
               </w:rPr>
             </w:pPr>
+            <w:proofErr w:type="gramStart"/>
             <w:r>
               <w:rPr>
                 <w:b/>
@@ -1425,20 +1531,12 @@
               </w:rPr>
               <w:t>{</w:t>
             </w:r>
-            <w:r>
-              <w:rPr>
-                <w:rFonts w:ascii="Consolas" w:hAnsi="Consolas"/>
-                <w:color w:val="4EC9B0"/>
-                <w:sz w:val="21"/>
-                <w:szCs w:val="21"/>
-              </w:rPr>
-              <w:t xml:space="preserve"> </w:t>
-            </w:r>
-            <w:r>
-              <w:rPr>
-                <w:b/>
-              </w:rPr>
-              <w:t>ModalidadAprendizaje</w:t>
+            <w:proofErr w:type="gramEnd"/>
+            <w:r>
+              <w:rPr>
+                <w:b/>
+              </w:rPr>
+              <w:t>ambiente</w:t>
             </w:r>
             <w:r>
               <w:rPr>
@@ -1460,7 +1558,10 @@
               <w:t>{</w:t>
             </w:r>
             <w:r>
-              <w:t>Espacio</w:t>
+              <w:t>e</w:t>
+            </w:r>
+            <w:r>
+              <w:t>spacio</w:t>
             </w:r>
             <w:r>
               <w:t>}</w:t>
@@ -1485,22 +1586,19 @@
               <w:t>{</w:t>
             </w:r>
             <w:r>
-              <w:t>Relaci</w:t>
-            </w:r>
-            <w:r>
-              <w:t>ó</w:t>
+              <w:t>re</w:t>
+            </w:r>
+            <w:r>
+              <w:t>laci</w:t>
+            </w:r>
+            <w:r>
+              <w:t>o</w:t>
             </w:r>
             <w:r>
               <w:t>n</w:t>
             </w:r>
             <w:r>
-              <w:t xml:space="preserve"> d</w:t>
-            </w:r>
-            <w:r>
-              <w:t>isciplina</w:t>
-            </w:r>
-            <w:r>
-              <w:t>r}</w:t>
+              <w:t>}</w:t>
             </w:r>
           </w:p>
         </w:tc>
@@ -1517,7 +1615,13 @@
               <w:t>{</w:t>
             </w:r>
             <w:r>
-              <w:t>OportunidadEvaluacion</w:t>
+              <w:t>o</w:t>
+            </w:r>
+            <w:r>
+              <w:t>portunidad</w:t>
+            </w:r>
+            <w:r>
+              <w:t>es</w:t>
             </w:r>
             <w:r>
               <w:t>}</w:t>
@@ -1727,7 +1831,6 @@
                 <w:b/>
                 <w:bCs/>
               </w:rPr>
-              <w:lastRenderedPageBreak/>
               <w:t>Máximo</w:t>
             </w:r>
           </w:p>
@@ -1880,7 +1983,21 @@
               <w:rPr>
                 <w:lang w:val="es-MX"/>
               </w:rPr>
-              <w:t>{justificacion}</w:t>
+              <w:t>{</w:t>
+            </w:r>
+            <w:proofErr w:type="spellStart"/>
+            <w:r>
+              <w:rPr>
+                <w:lang w:val="es-MX"/>
+              </w:rPr>
+              <w:t>justificacion</w:t>
+            </w:r>
+            <w:proofErr w:type="spellEnd"/>
+            <w:r>
+              <w:rPr>
+                <w:lang w:val="es-MX"/>
+              </w:rPr>
+              <w:t>}</w:t>
             </w:r>
           </w:p>
         </w:tc>
@@ -1964,7 +2081,21 @@
               <w:rPr>
                 <w:lang w:val="es-MX"/>
               </w:rPr>
-              <w:t>{unidad_competencia}</w:t>
+              <w:t>{</w:t>
+            </w:r>
+            <w:proofErr w:type="spellStart"/>
+            <w:r>
+              <w:rPr>
+                <w:lang w:val="es-MX"/>
+              </w:rPr>
+              <w:t>unidad_competencia</w:t>
+            </w:r>
+            <w:proofErr w:type="spellEnd"/>
+            <w:r>
+              <w:rPr>
+                <w:lang w:val="es-MX"/>
+              </w:rPr>
+              <w:t>}</w:t>
             </w:r>
           </w:p>
         </w:tc>
@@ -2116,7 +2247,21 @@
               <w:rPr>
                 <w:lang w:val="es-MX"/>
               </w:rPr>
-              <w:t>{saberes_heuristicos}</w:t>
+              <w:t>{</w:t>
+            </w:r>
+            <w:proofErr w:type="spellStart"/>
+            <w:r>
+              <w:rPr>
+                <w:lang w:val="es-MX"/>
+              </w:rPr>
+              <w:t>saberes_heuristicos</w:t>
+            </w:r>
+            <w:proofErr w:type="spellEnd"/>
+            <w:r>
+              <w:rPr>
+                <w:lang w:val="es-MX"/>
+              </w:rPr>
+              <w:t>}</w:t>
             </w:r>
           </w:p>
         </w:tc>
@@ -2137,7 +2282,21 @@
               <w:rPr>
                 <w:lang w:val="es-MX"/>
               </w:rPr>
-              <w:t>{saberes_teoricos}</w:t>
+              <w:t>{</w:t>
+            </w:r>
+            <w:proofErr w:type="spellStart"/>
+            <w:r>
+              <w:rPr>
+                <w:lang w:val="es-MX"/>
+              </w:rPr>
+              <w:t>saberes_teoricos</w:t>
+            </w:r>
+            <w:proofErr w:type="spellEnd"/>
+            <w:r>
+              <w:rPr>
+                <w:lang w:val="es-MX"/>
+              </w:rPr>
+              <w:t>}</w:t>
             </w:r>
           </w:p>
         </w:tc>
@@ -2159,7 +2318,21 @@
               <w:rPr>
                 <w:lang w:val="es-MX"/>
               </w:rPr>
-              <w:t>{saberes_axiologicos}</w:t>
+              <w:t>{</w:t>
+            </w:r>
+            <w:proofErr w:type="spellStart"/>
+            <w:r>
+              <w:rPr>
+                <w:lang w:val="es-MX"/>
+              </w:rPr>
+              <w:t>saberes_axiologicos</w:t>
+            </w:r>
+            <w:proofErr w:type="spellEnd"/>
+            <w:r>
+              <w:rPr>
+                <w:lang w:val="es-MX"/>
+              </w:rPr>
+              <w:t>}</w:t>
             </w:r>
           </w:p>
         </w:tc>
@@ -2267,6 +2440,7 @@
                 <w:bCs/>
               </w:rPr>
             </w:pPr>
+            <w:proofErr w:type="gramStart"/>
             <w:r>
               <w:rPr>
                 <w:b/>
@@ -2290,6 +2464,7 @@
               </w:rPr>
               <w:t>X</w:t>
             </w:r>
+            <w:proofErr w:type="gramEnd"/>
             <w:r>
               <w:rPr>
                 <w:b/>
@@ -2322,6 +2497,7 @@
                 <w:bCs/>
               </w:rPr>
             </w:pPr>
+            <w:proofErr w:type="gramStart"/>
             <w:r>
               <w:rPr>
                 <w:b/>
@@ -2345,6 +2521,7 @@
               </w:rPr>
               <w:t>X</w:t>
             </w:r>
+            <w:proofErr w:type="gramEnd"/>
             <w:r>
               <w:rPr>
                 <w:b/>
@@ -2376,11 +2553,19 @@
                 <w:b/>
               </w:rPr>
             </w:pPr>
-            <w:r>
-              <w:rPr>
-                <w:b/>
-              </w:rPr>
-              <w:t xml:space="preserve">(  )En línea </w:t>
+            <w:proofErr w:type="gramStart"/>
+            <w:r>
+              <w:rPr>
+                <w:b/>
+              </w:rPr>
+              <w:t>(  )</w:t>
+            </w:r>
+            <w:proofErr w:type="gramEnd"/>
+            <w:r>
+              <w:rPr>
+                <w:b/>
+              </w:rPr>
+              <w:t xml:space="preserve">En línea </w:t>
             </w:r>
           </w:p>
         </w:tc>
@@ -2563,12 +2748,26 @@
             <w:r>
               <w:t>{</w:t>
             </w:r>
+            <w:proofErr w:type="spellStart"/>
             <w:r>
               <w:rPr>
                 <w:lang w:val="es-MX"/>
               </w:rPr>
-              <w:t>apoyosEducativos</w:t>
-            </w:r>
+              <w:t>apoyos</w:t>
+            </w:r>
+            <w:r>
+              <w:rPr>
+                <w:lang w:val="es-MX"/>
+              </w:rPr>
+              <w:t>_e</w:t>
+            </w:r>
+            <w:r>
+              <w:rPr>
+                <w:lang w:val="es-MX"/>
+              </w:rPr>
+              <w:t>ducativos</w:t>
+            </w:r>
+            <w:proofErr w:type="spellEnd"/>
             <w:r>
               <w:rPr>
                 <w:lang w:val="es-MX"/>
@@ -3217,7 +3416,6 @@
         <w:rPr>
           <w:b/>
         </w:rPr>
-        <w:lastRenderedPageBreak/>
         <w:t>Acreditación</w:t>
       </w:r>
       <w:r>
@@ -3276,6 +3474,7 @@
                 <w:bCs/>
                 <w:iCs/>
               </w:rPr>
+              <w:lastRenderedPageBreak/>
               <w:t>Declaración requerida:</w:t>
             </w:r>
             <w:r>
@@ -3442,12 +3641,26 @@
             <w:r>
               <w:t>{</w:t>
             </w:r>
+            <w:proofErr w:type="spellStart"/>
             <w:r>
               <w:rPr>
                 <w:lang w:val="es-MX"/>
               </w:rPr>
-              <w:t>perfilDocente</w:t>
-            </w:r>
+              <w:t>perfil</w:t>
+            </w:r>
+            <w:r>
+              <w:rPr>
+                <w:lang w:val="es-MX"/>
+              </w:rPr>
+              <w:t>_d</w:t>
+            </w:r>
+            <w:r>
+              <w:rPr>
+                <w:lang w:val="es-MX"/>
+              </w:rPr>
+              <w:t>ocente</w:t>
+            </w:r>
+            <w:proofErr w:type="spellEnd"/>
             <w:r>
               <w:rPr>
                 <w:lang w:val="es-MX"/>
@@ -3529,7 +3742,7 @@
               <w:rPr>
                 <w:lang w:val="es-MX"/>
               </w:rPr>
-              <w:t>fuentesInformacion</w:t>
+              <w:t>fuentes</w:t>
             </w:r>
             <w:r>
               <w:rPr>
@@ -3692,6 +3905,23 @@
               <w:pStyle w:val="NormalWeb"/>
               <w:spacing w:before="0" w:beforeAutospacing="0" w:after="0" w:afterAutospacing="0"/>
             </w:pPr>
+            <w:r>
+              <w:t>{</w:t>
+            </w:r>
+            <w:proofErr w:type="spellStart"/>
+            <w:r>
+              <w:rPr>
+                <w:lang w:val="es-MX"/>
+              </w:rPr>
+              <w:t>fecha_elaboracion</w:t>
+            </w:r>
+            <w:proofErr w:type="spellEnd"/>
+            <w:r>
+              <w:rPr>
+                <w:lang w:val="es-MX"/>
+              </w:rPr>
+              <w:t>}</w:t>
+            </w:r>
           </w:p>
         </w:tc>
         <w:tc>
@@ -3703,6 +3933,23 @@
               <w:pStyle w:val="NormalWeb"/>
               <w:spacing w:before="0" w:beforeAutospacing="0" w:after="0" w:afterAutospacing="0"/>
             </w:pPr>
+            <w:r>
+              <w:t>{</w:t>
+            </w:r>
+            <w:proofErr w:type="spellStart"/>
+            <w:r>
+              <w:rPr>
+                <w:lang w:val="es-MX"/>
+              </w:rPr>
+              <w:t>fecha_modificacion</w:t>
+            </w:r>
+            <w:proofErr w:type="spellEnd"/>
+            <w:r>
+              <w:rPr>
+                <w:lang w:val="es-MX"/>
+              </w:rPr>
+              <w:t>}</w:t>
+            </w:r>
           </w:p>
         </w:tc>
         <w:tc>
@@ -3713,6 +3960,17 @@
             <w:pPr>
               <w:jc w:val="center"/>
             </w:pPr>
+            <w:r>
+              <w:t>{</w:t>
+            </w:r>
+            <w:proofErr w:type="spellStart"/>
+            <w:r>
+              <w:t>cuerpo_colegiado</w:t>
+            </w:r>
+            <w:proofErr w:type="spellEnd"/>
+            <w:r>
+              <w:t>}</w:t>
+            </w:r>
           </w:p>
         </w:tc>
       </w:tr>
@@ -3797,8 +4055,9 @@
                 <w:color w:val="000000"/>
                 <w:lang w:val="es-ES"/>
               </w:rPr>
-              <w:t>Nombre de los académicos que elaboraron</w:t>
-            </w:r>
+              <w:t xml:space="preserve">Nombre de los académicos que </w:t>
+            </w:r>
+            <w:proofErr w:type="gramStart"/>
             <w:r>
               <w:rPr>
                 <w:rStyle w:val="normaltextrun"/>
@@ -3807,6 +4066,16 @@
                 <w:color w:val="000000"/>
                 <w:lang w:val="es-ES"/>
               </w:rPr>
+              <w:t>elaboraron</w:t>
+            </w:r>
+            <w:r>
+              <w:rPr>
+                <w:rStyle w:val="normaltextrun"/>
+                <w:b/>
+                <w:bCs/>
+                <w:color w:val="000000"/>
+                <w:lang w:val="es-ES"/>
+              </w:rPr>
               <w:t>:</w:t>
             </w:r>
             <w:r>
@@ -3817,11 +4086,20 @@
               </w:rPr>
               <w:t>{</w:t>
             </w:r>
+            <w:proofErr w:type="spellStart"/>
+            <w:proofErr w:type="gramEnd"/>
             <w:r>
               <w:rPr>
                 <w:color w:val="000000"/>
               </w:rPr>
-              <w:t>academicosElaboraron}</w:t>
+              <w:t>academicos</w:t>
+            </w:r>
+            <w:proofErr w:type="spellEnd"/>
+            <w:r>
+              <w:rPr>
+                <w:color w:val="000000"/>
+              </w:rPr>
+              <w:t>}</w:t>
             </w:r>
           </w:p>
           <w:p>
@@ -9987,7 +10265,6 @@
   <w:style w:type="character" w:default="1" w:styleId="Fuentedeprrafopredeter">
     <w:name w:val="Default Paragraph Font"/>
     <w:uiPriority w:val="1"/>
-    <w:semiHidden/>
     <w:unhideWhenUsed/>
   </w:style>
   <w:style w:type="table" w:default="1" w:styleId="Tablanormal">
@@ -10566,6 +10843,30 @@
 </file>
 
 <file path=customXml/item1.xml><?xml version="1.0" encoding="utf-8"?>
+<b:Sources xmlns:b="http://schemas.openxmlformats.org/officeDocument/2006/bibliography" xmlns="http://schemas.openxmlformats.org/officeDocument/2006/bibliography" SelectedStyle="/CHICAGO.XSL" StyleName="Chicago" Version="16"/>
+</file>
+
+<file path=customXml/item2.xml><?xml version="1.0" encoding="utf-8"?>
+<p:properties xmlns:p="http://schemas.microsoft.com/office/2006/metadata/properties" xmlns:xsi="http://www.w3.org/2001/XMLSchema-instance" xmlns:pc="http://schemas.microsoft.com/office/infopath/2007/PartnerControls">
+  <documentManagement>
+    <lcf76f155ced4ddcb4097134ff3c332f xmlns="6a976e1d-964f-4398-bda2-8ace99177d3d">
+      <Terms xmlns="http://schemas.microsoft.com/office/infopath/2007/PartnerControls"/>
+    </lcf76f155ced4ddcb4097134ff3c332f>
+    <TaxCatchAll xmlns="d7ff8d28-c6d2-4799-ac33-3b1cde3e4186" xsi:nil="true"/>
+  </documentManagement>
+</p:properties>
+</file>
+
+<file path=customXml/item3.xml><?xml version="1.0" encoding="utf-8"?>
+<?mso-contentType ?>
+<FormTemplates xmlns="http://schemas.microsoft.com/sharepoint/v3/contenttype/forms">
+  <Display>DocumentLibraryForm</Display>
+  <Edit>DocumentLibraryForm</Edit>
+  <New>DocumentLibraryForm</New>
+</FormTemplates>
+</file>
+
+<file path=customXml/item4.xml><?xml version="1.0" encoding="utf-8"?>
 <ct:contentTypeSchema xmlns:ct="http://schemas.microsoft.com/office/2006/metadata/contentType" xmlns:ma="http://schemas.microsoft.com/office/2006/metadata/properties/metaAttributes" ct:_="" ma:_="" ma:contentTypeName="Documento" ma:contentTypeID="0x01010089583223F7154141B7827E7DACA5DA89" ma:contentTypeVersion="11" ma:contentTypeDescription="Crear nuevo documento." ma:contentTypeScope="" ma:versionID="11f9dd3dcc4954cf01e040ca8a2ef5f9">
   <xsd:schema xmlns:xsd="http://www.w3.org/2001/XMLSchema" xmlns:xs="http://www.w3.org/2001/XMLSchema" xmlns:p="http://schemas.microsoft.com/office/2006/metadata/properties" xmlns:ns2="6a976e1d-964f-4398-bda2-8ace99177d3d" xmlns:ns3="d7ff8d28-c6d2-4799-ac33-3b1cde3e4186" targetNamespace="http://schemas.microsoft.com/office/2006/metadata/properties" ma:root="true" ma:fieldsID="ff7699a4c5fd308ba5aa7672ed5ddf59" ns2:_="" ns3:_="">
     <xsd:import namespace="6a976e1d-964f-4398-bda2-8ace99177d3d"/>
@@ -10760,31 +11061,34 @@
 </ct:contentTypeSchema>
 </file>
 
-<file path=customXml/item2.xml><?xml version="1.0" encoding="utf-8"?>
-<?mso-contentType ?>
-<FormTemplates xmlns="http://schemas.microsoft.com/sharepoint/v3/contenttype/forms">
-  <Display>DocumentLibraryForm</Display>
-  <Edit>DocumentLibraryForm</Edit>
-  <New>DocumentLibraryForm</New>
-</FormTemplates>
+<file path=customXml/itemProps1.xml><?xml version="1.0" encoding="utf-8"?>
+<ds:datastoreItem xmlns:ds="http://schemas.openxmlformats.org/officeDocument/2006/customXml" ds:itemID="{278296A2-FDA2-42C8-8F01-4578530C7042}">
+  <ds:schemaRefs>
+    <ds:schemaRef ds:uri="http://schemas.openxmlformats.org/officeDocument/2006/bibliography"/>
+  </ds:schemaRefs>
+</ds:datastoreItem>
 </file>
 
-<file path=customXml/item3.xml><?xml version="1.0" encoding="utf-8"?>
-<p:properties xmlns:p="http://schemas.microsoft.com/office/2006/metadata/properties" xmlns:xsi="http://www.w3.org/2001/XMLSchema-instance" xmlns:pc="http://schemas.microsoft.com/office/infopath/2007/PartnerControls">
-  <documentManagement>
-    <lcf76f155ced4ddcb4097134ff3c332f xmlns="6a976e1d-964f-4398-bda2-8ace99177d3d">
-      <Terms xmlns="http://schemas.microsoft.com/office/infopath/2007/PartnerControls"/>
-    </lcf76f155ced4ddcb4097134ff3c332f>
-    <TaxCatchAll xmlns="d7ff8d28-c6d2-4799-ac33-3b1cde3e4186" xsi:nil="true"/>
-  </documentManagement>
-</p:properties>
+<file path=customXml/itemProps2.xml><?xml version="1.0" encoding="utf-8"?>
+<ds:datastoreItem xmlns:ds="http://schemas.openxmlformats.org/officeDocument/2006/customXml" ds:itemID="{730B19B8-42FD-4E4D-9C54-8A9C10858864}">
+  <ds:schemaRefs>
+    <ds:schemaRef ds:uri="http://schemas.microsoft.com/office/2006/metadata/properties"/>
+    <ds:schemaRef ds:uri="http://schemas.microsoft.com/office/infopath/2007/PartnerControls"/>
+    <ds:schemaRef ds:uri="6a976e1d-964f-4398-bda2-8ace99177d3d"/>
+    <ds:schemaRef ds:uri="d7ff8d28-c6d2-4799-ac33-3b1cde3e4186"/>
+  </ds:schemaRefs>
+</ds:datastoreItem>
 </file>
 
-<file path=customXml/item4.xml><?xml version="1.0" encoding="utf-8"?>
-<b:Sources xmlns:b="http://schemas.openxmlformats.org/officeDocument/2006/bibliography" xmlns="http://schemas.openxmlformats.org/officeDocument/2006/bibliography" SelectedStyle="/CHICAGO.XSL" StyleName="Chicago" Version="16"/>
+<file path=customXml/itemProps3.xml><?xml version="1.0" encoding="utf-8"?>
+<ds:datastoreItem xmlns:ds="http://schemas.openxmlformats.org/officeDocument/2006/customXml" ds:itemID="{A44EB89A-CA72-4DF9-BCCE-F6E4BC6E3479}">
+  <ds:schemaRefs>
+    <ds:schemaRef ds:uri="http://schemas.microsoft.com/sharepoint/v3/contenttype/forms"/>
+  </ds:schemaRefs>
+</ds:datastoreItem>
 </file>
 
-<file path=customXml/itemProps1.xml><?xml version="1.0" encoding="utf-8"?>
+<file path=customXml/itemProps4.xml><?xml version="1.0" encoding="utf-8"?>
 <ds:datastoreItem xmlns:ds="http://schemas.openxmlformats.org/officeDocument/2006/customXml" ds:itemID="{722705F3-1F4E-49D3-BBB6-C94655E5FAEA}">
   <ds:schemaRefs>
     <ds:schemaRef ds:uri="http://schemas.microsoft.com/office/2006/metadata/contentType"/>
@@ -10801,31 +11105,4 @@
     <ds:schemaRef ds:uri="http://schemas.microsoft.com/internal/obd"/>
   </ds:schemaRefs>
 </ds:datastoreItem>
-</file>
-
-<file path=customXml/itemProps2.xml><?xml version="1.0" encoding="utf-8"?>
-<ds:datastoreItem xmlns:ds="http://schemas.openxmlformats.org/officeDocument/2006/customXml" ds:itemID="{A44EB89A-CA72-4DF9-BCCE-F6E4BC6E3479}">
-  <ds:schemaRefs>
-    <ds:schemaRef ds:uri="http://schemas.microsoft.com/sharepoint/v3/contenttype/forms"/>
-  </ds:schemaRefs>
-</ds:datastoreItem>
-</file>
-
-<file path=customXml/itemProps3.xml><?xml version="1.0" encoding="utf-8"?>
-<ds:datastoreItem xmlns:ds="http://schemas.openxmlformats.org/officeDocument/2006/customXml" ds:itemID="{730B19B8-42FD-4E4D-9C54-8A9C10858864}">
-  <ds:schemaRefs>
-    <ds:schemaRef ds:uri="http://schemas.microsoft.com/office/2006/metadata/properties"/>
-    <ds:schemaRef ds:uri="http://schemas.microsoft.com/office/infopath/2007/PartnerControls"/>
-    <ds:schemaRef ds:uri="6a976e1d-964f-4398-bda2-8ace99177d3d"/>
-    <ds:schemaRef ds:uri="d7ff8d28-c6d2-4799-ac33-3b1cde3e4186"/>
-  </ds:schemaRefs>
-</ds:datastoreItem>
-</file>
-
-<file path=customXml/itemProps4.xml><?xml version="1.0" encoding="utf-8"?>
-<ds:datastoreItem xmlns:ds="http://schemas.openxmlformats.org/officeDocument/2006/customXml" ds:itemID="{278296A2-FDA2-42C8-8F01-4578530C7042}">
-  <ds:schemaRefs>
-    <ds:schemaRef ds:uri="http://schemas.openxmlformats.org/officeDocument/2006/bibliography"/>
-  </ds:schemaRefs>
-</ds:datastoreItem>
 </file>
</xml_diff>